<commit_message>
Cambios que en clase pasados en casa, por algun motivo no me dejaba sobreescribir el word asi que hizo uno nuevo.
</commit_message>
<xml_diff>
--- a/Documentacion.docx
+++ b/Documentacion.docx
@@ -55,14 +55,37 @@
     </w:p>
     <w:p>
       <w:r>
-        <w:t>En una run de prueba del juego las mediciones mostraron que en 1 minuto la pantalla se actualizo tan solo 12 veces.</w:t>
+        <w:t>En una run de prueba del juego las mediciones mostraron que en 1 minuto la pantalla se actualiz</w:t>
+      </w:r>
+      <w:ins w:id="0" w:author="Ricardo Moran" w:date="2018-06-14T08:01:00Z">
+        <w:r>
+          <w:t>ó</w:t>
+        </w:r>
+      </w:ins>
+      <w:del w:id="1" w:author="Ricardo Moran" w:date="2018-06-14T08:01:00Z">
+        <w:r>
+          <w:delText>o</w:delText>
+        </w:r>
+      </w:del>
+      <w:r>
+        <w:t xml:space="preserve"> tan solo 12 veces.</w:t>
       </w:r>
       <w:r>
         <w:br/>
-        <w:t>El generador de perfiles de rendimiento mostro lo s</w:t>
-      </w:r>
-      <w:r>
-        <w:t>iguiente:</w:t>
+        <w:t>El generador de perfiles de rendimiento mostr</w:t>
+      </w:r>
+      <w:ins w:id="2" w:author="Ricardo Moran" w:date="2018-06-14T08:01:00Z">
+        <w:r>
+          <w:t>ó</w:t>
+        </w:r>
+      </w:ins>
+      <w:del w:id="3" w:author="Ricardo Moran" w:date="2018-06-14T08:01:00Z">
+        <w:r>
+          <w:delText>o</w:delText>
+        </w:r>
+      </w:del>
+      <w:r>
+        <w:t xml:space="preserve"> lo siguiente:</w:t>
       </w:r>
     </w:p>
     <w:p>
@@ -72,7 +95,7 @@
           <w:lang w:eastAsia="es-AR"/>
         </w:rPr>
         <w:drawing>
-          <wp:inline distT="0" distB="0" distL="0" distR="0">
+          <wp:inline distT="0" distB="0" distL="0" distR="0" wp14:anchorId="56D4B132" wp14:editId="0697A008">
             <wp:extent cx="5610225" cy="4057650"/>
             <wp:effectExtent l="0" t="0" r="9525" b="0"/>
             <wp:docPr id="1" name="Picture 1" descr="C:\Users\User\Desktop\Profiler1.png"/>
@@ -89,7 +112,7 @@
                     </pic:cNvPicPr>
                   </pic:nvPicPr>
                   <pic:blipFill>
-                    <a:blip r:embed="rId5">
+                    <a:blip r:embed="rId6">
                       <a:extLst>
                         <a:ext uri="{28A0092B-C50C-407E-A947-70E740481C1C}">
                           <a14:useLocalDpi xmlns:a14="http://schemas.microsoft.com/office/drawing/2010/main" val="0"/>
@@ -122,6 +145,11 @@
       </w:r>
     </w:p>
     <w:p>
+      <w:pPr>
+        <w:rPr>
+          <w:lang w:val="en-US"/>
+        </w:rPr>
+      </w:pPr>
       <w:proofErr w:type="spellStart"/>
       <w:r>
         <w:rPr>
@@ -157,7 +185,14 @@
         <w:rPr>
           <w:lang w:val="en-US"/>
         </w:rPr>
-        <w:t>Game.PlayerShip.CheckForPowerUps</w:t>
+        <w:t>Game.PlayerShip.</w:t>
+      </w:r>
+      <w:commentRangeStart w:id="4"/>
+      <w:r>
+        <w:rPr>
+          <w:lang w:val="en-US"/>
+        </w:rPr>
+        <w:t>CheckForPowerUps</w:t>
       </w:r>
       <w:proofErr w:type="spellEnd"/>
       <w:proofErr w:type="gramEnd"/>
@@ -167,6 +202,13 @@
         </w:rPr>
         <w:t xml:space="preserve"> </w:t>
       </w:r>
+      <w:commentRangeEnd w:id="4"/>
+      <w:r>
+        <w:rPr>
+          <w:rStyle w:val="CommentReference"/>
+        </w:rPr>
+        <w:commentReference w:id="4"/>
+      </w:r>
       <w:proofErr w:type="spellStart"/>
       <w:r>
         <w:rPr>
@@ -195,13 +237,14 @@
         </w:rPr>
         <w:t>:</w:t>
       </w:r>
+      <w:commentRangeStart w:id="5"/>
       <w:r>
         <w:rPr>
           <w:noProof/>
           <w:lang w:eastAsia="es-AR"/>
         </w:rPr>
         <w:drawing>
-          <wp:inline distT="0" distB="0" distL="0" distR="0">
+          <wp:inline distT="0" distB="0" distL="0" distR="0" wp14:anchorId="3D3A9A59" wp14:editId="0C402A31">
             <wp:extent cx="5610225" cy="4543425"/>
             <wp:effectExtent l="0" t="0" r="9525" b="9525"/>
             <wp:docPr id="2" name="Picture 2" descr="C:\Users\User\Desktop\CheckForPowerUps.png"/>
@@ -218,7 +261,7 @@
                     </pic:cNvPicPr>
                   </pic:nvPicPr>
                   <pic:blipFill>
-                    <a:blip r:embed="rId6">
+                    <a:blip r:embed="rId8">
                       <a:extLst>
                         <a:ext uri="{28A0092B-C50C-407E-A947-70E740481C1C}">
                           <a14:useLocalDpi xmlns:a14="http://schemas.microsoft.com/office/drawing/2010/main" val="0"/>
@@ -249,10 +292,26 @@
           </wp:inline>
         </w:drawing>
       </w:r>
-    </w:p>
-    <w:p>
-      <w:r>
-        <w:t xml:space="preserve">A primera vista el problema parece estar en que se crea una colección de objetos </w:t>
+      <w:commentRangeEnd w:id="5"/>
+      <w:r>
+        <w:rPr>
+          <w:rStyle w:val="CommentReference"/>
+        </w:rPr>
+        <w:commentReference w:id="5"/>
+      </w:r>
+    </w:p>
+    <w:p>
+      <w:pPr>
+        <w:rPr>
+          <w:ins w:id="6" w:author="navegador" w:date="2018-06-14T11:26:00Z"/>
+        </w:rPr>
+      </w:pPr>
+      <w:r>
+        <w:t xml:space="preserve">A primera vista el problema parece estar en que se crea una colección de </w:t>
+      </w:r>
+      <w:commentRangeStart w:id="7"/>
+      <w:r>
+        <w:t xml:space="preserve">objetos </w:t>
       </w:r>
       <w:proofErr w:type="spellStart"/>
       <w:r>
@@ -260,7 +319,17 @@
       </w:r>
       <w:proofErr w:type="spellEnd"/>
       <w:r>
-        <w:t xml:space="preserve"> en cada</w:t>
+        <w:t xml:space="preserve"> </w:t>
+      </w:r>
+      <w:commentRangeEnd w:id="7"/>
+      <w:r>
+        <w:rPr>
+          <w:rStyle w:val="CommentReference"/>
+        </w:rPr>
+        <w:commentReference w:id="7"/>
+      </w:r>
+      <w:r>
+        <w:t>en cada</w:t>
       </w:r>
       <w:r>
         <w:t xml:space="preserve"> </w:t>
@@ -281,9 +350,24 @@
         <w:t>Estimo que con un uso de “</w:t>
       </w:r>
       <w:proofErr w:type="spellStart"/>
-      <w:r>
-        <w:t>memoization</w:t>
-      </w:r>
+      <w:del w:id="8" w:author="navegador" w:date="2018-06-14T11:03:00Z">
+        <w:r>
+          <w:delText>memoization</w:delText>
+        </w:r>
+      </w:del>
+      <w:ins w:id="9" w:author="navegador" w:date="2018-06-14T11:03:00Z">
+        <w:r>
+          <w:t>Spatial</w:t>
+        </w:r>
+        <w:proofErr w:type="spellEnd"/>
+        <w:r>
+          <w:t xml:space="preserve"> </w:t>
+        </w:r>
+        <w:proofErr w:type="spellStart"/>
+        <w:r>
+          <w:t>partition</w:t>
+        </w:r>
+      </w:ins>
       <w:proofErr w:type="spellEnd"/>
       <w:r>
         <w:t xml:space="preserve">” debería mitigarse el uso de </w:t>
@@ -312,8 +396,969 @@
       <w:r>
         <w:t xml:space="preserve"> se agregar al instanciarse.</w:t>
       </w:r>
-      <w:bookmarkStart w:id="0" w:name="_GoBack"/>
-      <w:bookmarkEnd w:id="0"/>
+    </w:p>
+    <w:p>
+      <w:pPr>
+        <w:rPr>
+          <w:ins w:id="10" w:author="navegador" w:date="2018-06-14T11:03:00Z"/>
+        </w:rPr>
+      </w:pPr>
+    </w:p>
+    <w:p>
+      <w:pPr>
+        <w:rPr>
+          <w:ins w:id="11" w:author="navegador" w:date="2018-06-14T11:08:00Z"/>
+        </w:rPr>
+      </w:pPr>
+      <w:ins w:id="12" w:author="navegador" w:date="2018-06-14T11:06:00Z">
+        <w:r>
+          <w:t xml:space="preserve">Realice la </w:t>
+        </w:r>
+        <w:proofErr w:type="spellStart"/>
+        <w:r>
+          <w:t>optmizacion</w:t>
+        </w:r>
+        <w:proofErr w:type="spellEnd"/>
+        <w:r>
+          <w:t xml:space="preserve"> específicamente para la clase </w:t>
+        </w:r>
+        <w:proofErr w:type="spellStart"/>
+        <w:r>
+          <w:t>power</w:t>
+        </w:r>
+        <w:proofErr w:type="spellEnd"/>
+        <w:r>
+          <w:t xml:space="preserve"> up, es decir cree una lista de </w:t>
+        </w:r>
+        <w:proofErr w:type="spellStart"/>
+        <w:r>
+          <w:t>power</w:t>
+        </w:r>
+        <w:proofErr w:type="spellEnd"/>
+        <w:r>
+          <w:t xml:space="preserve"> ups global a los que la nave puede acceder para saber si colisiona con ellos y los resultados fueron que el uso de </w:t>
+        </w:r>
+        <w:proofErr w:type="spellStart"/>
+        <w:r>
+          <w:t>cpu</w:t>
+        </w:r>
+        <w:proofErr w:type="spellEnd"/>
+        <w:r>
+          <w:t xml:space="preserve"> en </w:t>
+        </w:r>
+      </w:ins>
+      <w:ins w:id="13" w:author="navegador" w:date="2018-06-14T11:07:00Z">
+        <w:r>
+          <w:t>“</w:t>
+        </w:r>
+        <w:proofErr w:type="spellStart"/>
+        <w:r>
+          <w:t>checkforpowerups</w:t>
+        </w:r>
+        <w:proofErr w:type="spellEnd"/>
+        <w:r>
+          <w:t xml:space="preserve">” fue tan baja que no entro en la </w:t>
+        </w:r>
+      </w:ins>
+      <w:ins w:id="14" w:author="navegador" w:date="2018-06-14T11:08:00Z">
+        <w:r>
+          <w:t>medición</w:t>
+        </w:r>
+      </w:ins>
+      <w:ins w:id="15" w:author="navegador" w:date="2018-06-14T11:07:00Z">
+        <w:r>
+          <w:t>.</w:t>
+        </w:r>
+      </w:ins>
+    </w:p>
+    <w:p>
+      <w:pPr>
+        <w:rPr>
+          <w:ins w:id="16" w:author="navegador" w:date="2018-06-14T11:10:00Z"/>
+          <w:noProof/>
+          <w:lang w:val="es-ES" w:eastAsia="es-ES"/>
+        </w:rPr>
+      </w:pPr>
+    </w:p>
+    <w:p>
+      <w:pPr>
+        <w:rPr>
+          <w:ins w:id="17" w:author="navegador" w:date="2018-06-14T11:10:00Z"/>
+        </w:rPr>
+      </w:pPr>
+      <w:ins w:id="18" w:author="navegador" w:date="2018-06-14T11:08:00Z">
+        <w:r>
+          <w:rPr>
+            <w:noProof/>
+            <w:lang w:eastAsia="es-AR"/>
+          </w:rPr>
+          <w:lastRenderedPageBreak/>
+          <w:drawing>
+            <wp:inline distT="0" distB="0" distL="0" distR="0" wp14:anchorId="61187519" wp14:editId="54A57114">
+              <wp:extent cx="4628254" cy="1838325"/>
+              <wp:effectExtent l="0" t="0" r="1270" b="0"/>
+              <wp:docPr id="5" name="Imagen 5"/>
+              <wp:cNvGraphicFramePr>
+                <a:graphicFrameLocks xmlns:a="http://schemas.openxmlformats.org/drawingml/2006/main" noChangeAspect="1"/>
+              </wp:cNvGraphicFramePr>
+              <a:graphic xmlns:a="http://schemas.openxmlformats.org/drawingml/2006/main">
+                <a:graphicData uri="http://schemas.openxmlformats.org/drawingml/2006/picture">
+                  <pic:pic xmlns:pic="http://schemas.openxmlformats.org/drawingml/2006/picture">
+                    <pic:nvPicPr>
+                      <pic:cNvPr id="1" name=""/>
+                      <pic:cNvPicPr/>
+                    </pic:nvPicPr>
+                    <pic:blipFill rotWithShape="1">
+                      <a:blip r:embed="rId9"/>
+                      <a:srcRect l="4853" t="42216" r="58059" b="32335"/>
+                      <a:stretch/>
+                    </pic:blipFill>
+                    <pic:spPr bwMode="auto">
+                      <a:xfrm>
+                        <a:off x="0" y="0"/>
+                        <a:ext cx="4633178" cy="1840281"/>
+                      </a:xfrm>
+                      <a:prstGeom prst="rect">
+                        <a:avLst/>
+                      </a:prstGeom>
+                      <a:ln>
+                        <a:noFill/>
+                      </a:ln>
+                      <a:extLst>
+                        <a:ext uri="{53640926-AAD7-44D8-BBD7-CCE9431645EC}">
+                          <a14:shadowObscured xmlns:a14="http://schemas.microsoft.com/office/drawing/2010/main"/>
+                        </a:ext>
+                      </a:extLst>
+                    </pic:spPr>
+                  </pic:pic>
+                </a:graphicData>
+              </a:graphic>
+            </wp:inline>
+          </w:drawing>
+        </w:r>
+      </w:ins>
+    </w:p>
+    <w:p>
+      <w:pPr>
+        <w:rPr>
+          <w:ins w:id="19" w:author="navegador" w:date="2018-06-14T11:15:00Z"/>
+        </w:rPr>
+      </w:pPr>
+      <w:ins w:id="20" w:author="navegador" w:date="2018-06-14T11:14:00Z">
+        <w:r>
+          <w:t xml:space="preserve">Las siguiente </w:t>
+        </w:r>
+        <w:proofErr w:type="spellStart"/>
+        <w:r>
+          <w:t>modificacionse</w:t>
+        </w:r>
+        <w:proofErr w:type="spellEnd"/>
+        <w:r>
+          <w:t xml:space="preserve"> al </w:t>
+        </w:r>
+      </w:ins>
+      <w:ins w:id="21" w:author="navegador" w:date="2018-06-14T11:15:00Z">
+        <w:r>
+          <w:t>código</w:t>
+        </w:r>
+      </w:ins>
+      <w:ins w:id="22" w:author="navegador" w:date="2018-06-14T11:14:00Z">
+        <w:r>
+          <w:t xml:space="preserve"> </w:t>
+        </w:r>
+      </w:ins>
+      <w:ins w:id="23" w:author="navegador" w:date="2018-06-14T11:15:00Z">
+        <w:r>
+          <w:t>fueron realizadas:</w:t>
+        </w:r>
+      </w:ins>
+    </w:p>
+    <w:p>
+      <w:pPr>
+        <w:rPr>
+          <w:ins w:id="24" w:author="navegador" w:date="2018-06-14T11:18:00Z"/>
+          <w:noProof/>
+          <w:lang w:val="es-ES" w:eastAsia="es-ES"/>
+        </w:rPr>
+      </w:pPr>
+    </w:p>
+    <w:p>
+      <w:pPr>
+        <w:rPr>
+          <w:ins w:id="25" w:author="navegador" w:date="2018-06-14T11:26:00Z"/>
+          <w:noProof/>
+          <w:lang w:val="es-ES" w:eastAsia="es-ES"/>
+        </w:rPr>
+      </w:pPr>
+      <w:ins w:id="26" w:author="navegador" w:date="2018-06-14T11:16:00Z">
+        <w:r>
+          <w:rPr>
+            <w:noProof/>
+            <w:lang w:eastAsia="es-AR"/>
+          </w:rPr>
+          <w:drawing>
+            <wp:inline distT="0" distB="0" distL="0" distR="0" wp14:anchorId="14A33873" wp14:editId="3E79265A">
+              <wp:extent cx="3563754" cy="1876425"/>
+              <wp:effectExtent l="0" t="0" r="0" b="0"/>
+              <wp:docPr id="6" name="Imagen 6"/>
+              <wp:cNvGraphicFramePr>
+                <a:graphicFrameLocks xmlns:a="http://schemas.openxmlformats.org/drawingml/2006/main" noChangeAspect="1"/>
+              </wp:cNvGraphicFramePr>
+              <a:graphic xmlns:a="http://schemas.openxmlformats.org/drawingml/2006/main">
+                <a:graphicData uri="http://schemas.openxmlformats.org/drawingml/2006/picture">
+                  <pic:pic xmlns:pic="http://schemas.openxmlformats.org/drawingml/2006/picture">
+                    <pic:nvPicPr>
+                      <pic:cNvPr id="1" name=""/>
+                      <pic:cNvPicPr/>
+                    </pic:nvPicPr>
+                    <pic:blipFill rotWithShape="1">
+                      <a:blip r:embed="rId10"/>
+                      <a:srcRect t="13524" r="58418" b="47706"/>
+                      <a:stretch/>
+                    </pic:blipFill>
+                    <pic:spPr bwMode="auto">
+                      <a:xfrm>
+                        <a:off x="0" y="0"/>
+                        <a:ext cx="3642555" cy="1917916"/>
+                      </a:xfrm>
+                      <a:prstGeom prst="rect">
+                        <a:avLst/>
+                      </a:prstGeom>
+                      <a:ln>
+                        <a:noFill/>
+                      </a:ln>
+                      <a:extLst>
+                        <a:ext uri="{53640926-AAD7-44D8-BBD7-CCE9431645EC}">
+                          <a14:shadowObscured xmlns:a14="http://schemas.microsoft.com/office/drawing/2010/main"/>
+                        </a:ext>
+                      </a:extLst>
+                    </pic:spPr>
+                  </pic:pic>
+                </a:graphicData>
+              </a:graphic>
+            </wp:inline>
+          </w:drawing>
+        </w:r>
+      </w:ins>
+    </w:p>
+    <w:p>
+      <w:pPr>
+        <w:rPr>
+          <w:ins w:id="27" w:author="navegador" w:date="2018-06-14T11:26:00Z"/>
+          <w:noProof/>
+          <w:lang w:val="es-ES" w:eastAsia="es-ES"/>
+        </w:rPr>
+      </w:pPr>
+      <w:ins w:id="28" w:author="navegador" w:date="2018-06-14T11:26:00Z">
+        <w:r>
+          <w:rPr>
+            <w:noProof/>
+            <w:lang w:val="es-ES" w:eastAsia="es-ES"/>
+          </w:rPr>
+          <w:t>PowerUp:</w:t>
+        </w:r>
+      </w:ins>
+    </w:p>
+    <w:p>
+      <w:pPr>
+        <w:rPr>
+          <w:ins w:id="29" w:author="navegador" w:date="2018-06-14T11:24:00Z"/>
+          <w:noProof/>
+          <w:lang w:val="es-ES" w:eastAsia="es-ES"/>
+        </w:rPr>
+      </w:pPr>
+      <w:ins w:id="30" w:author="navegador" w:date="2018-06-14T11:20:00Z">
+        <w:r>
+          <w:rPr>
+            <w:noProof/>
+            <w:lang w:eastAsia="es-AR"/>
+          </w:rPr>
+          <w:drawing>
+            <wp:inline distT="0" distB="0" distL="0" distR="0" wp14:anchorId="3F518C55" wp14:editId="375EB211">
+              <wp:extent cx="4191000" cy="2723662"/>
+              <wp:effectExtent l="0" t="0" r="0" b="635"/>
+              <wp:docPr id="7" name="Imagen 7"/>
+              <wp:cNvGraphicFramePr>
+                <a:graphicFrameLocks xmlns:a="http://schemas.openxmlformats.org/drawingml/2006/main" noChangeAspect="1"/>
+              </wp:cNvGraphicFramePr>
+              <a:graphic xmlns:a="http://schemas.openxmlformats.org/drawingml/2006/main">
+                <a:graphicData uri="http://schemas.openxmlformats.org/drawingml/2006/picture">
+                  <pic:pic xmlns:pic="http://schemas.openxmlformats.org/drawingml/2006/picture">
+                    <pic:nvPicPr>
+                      <pic:cNvPr id="1" name=""/>
+                      <pic:cNvPicPr/>
+                    </pic:nvPicPr>
+                    <pic:blipFill rotWithShape="1">
+                      <a:blip r:embed="rId11"/>
+                      <a:srcRect l="4753" t="14426" r="49806" b="33279"/>
+                      <a:stretch/>
+                    </pic:blipFill>
+                    <pic:spPr bwMode="auto">
+                      <a:xfrm>
+                        <a:off x="0" y="0"/>
+                        <a:ext cx="4248963" cy="2761331"/>
+                      </a:xfrm>
+                      <a:prstGeom prst="rect">
+                        <a:avLst/>
+                      </a:prstGeom>
+                      <a:ln>
+                        <a:noFill/>
+                      </a:ln>
+                      <a:extLst>
+                        <a:ext uri="{53640926-AAD7-44D8-BBD7-CCE9431645EC}">
+                          <a14:shadowObscured xmlns:a14="http://schemas.microsoft.com/office/drawing/2010/main"/>
+                        </a:ext>
+                      </a:extLst>
+                    </pic:spPr>
+                  </pic:pic>
+                </a:graphicData>
+              </a:graphic>
+            </wp:inline>
+          </w:drawing>
+        </w:r>
+      </w:ins>
+    </w:p>
+    <w:p>
+      <w:pPr>
+        <w:rPr>
+          <w:ins w:id="31" w:author="navegador" w:date="2018-06-14T11:24:00Z"/>
+          <w:noProof/>
+          <w:lang w:val="es-ES" w:eastAsia="es-ES"/>
+        </w:rPr>
+      </w:pPr>
+    </w:p>
+    <w:p>
+      <w:pPr>
+        <w:rPr>
+          <w:ins w:id="32" w:author="navegador" w:date="2018-06-14T11:21:00Z"/>
+          <w:noProof/>
+          <w:lang w:val="es-ES" w:eastAsia="es-ES"/>
+        </w:rPr>
+      </w:pPr>
+      <w:ins w:id="33" w:author="navegador" w:date="2018-06-14T11:24:00Z">
+        <w:r>
+          <w:rPr>
+            <w:noProof/>
+            <w:lang w:eastAsia="es-AR"/>
+          </w:rPr>
+          <w:lastRenderedPageBreak/>
+          <w:drawing>
+            <wp:inline distT="0" distB="0" distL="0" distR="0" wp14:anchorId="4C849CB8" wp14:editId="694AE653">
+              <wp:extent cx="3091795" cy="1647825"/>
+              <wp:effectExtent l="0" t="0" r="0" b="0"/>
+              <wp:docPr id="9" name="Imagen 9"/>
+              <wp:cNvGraphicFramePr>
+                <a:graphicFrameLocks xmlns:a="http://schemas.openxmlformats.org/drawingml/2006/main" noChangeAspect="1"/>
+              </wp:cNvGraphicFramePr>
+              <a:graphic xmlns:a="http://schemas.openxmlformats.org/drawingml/2006/main">
+                <a:graphicData uri="http://schemas.openxmlformats.org/drawingml/2006/picture">
+                  <pic:pic xmlns:pic="http://schemas.openxmlformats.org/drawingml/2006/picture">
+                    <pic:nvPicPr>
+                      <pic:cNvPr id="1" name=""/>
+                      <pic:cNvPicPr/>
+                    </pic:nvPicPr>
+                    <pic:blipFill rotWithShape="1">
+                      <a:blip r:embed="rId12"/>
+                      <a:srcRect l="5230" t="18821" r="64066" b="52200"/>
+                      <a:stretch/>
+                    </pic:blipFill>
+                    <pic:spPr bwMode="auto">
+                      <a:xfrm>
+                        <a:off x="0" y="0"/>
+                        <a:ext cx="3104333" cy="1654508"/>
+                      </a:xfrm>
+                      <a:prstGeom prst="rect">
+                        <a:avLst/>
+                      </a:prstGeom>
+                      <a:ln>
+                        <a:noFill/>
+                      </a:ln>
+                      <a:extLst>
+                        <a:ext uri="{53640926-AAD7-44D8-BBD7-CCE9431645EC}">
+                          <a14:shadowObscured xmlns:a14="http://schemas.microsoft.com/office/drawing/2010/main"/>
+                        </a:ext>
+                      </a:extLst>
+                    </pic:spPr>
+                  </pic:pic>
+                </a:graphicData>
+              </a:graphic>
+            </wp:inline>
+          </w:drawing>
+        </w:r>
+      </w:ins>
+    </w:p>
+    <w:p>
+      <w:pPr>
+        <w:rPr>
+          <w:ins w:id="34" w:author="navegador" w:date="2018-06-14T11:23:00Z"/>
+          <w:noProof/>
+          <w:lang w:val="es-ES" w:eastAsia="es-ES"/>
+        </w:rPr>
+      </w:pPr>
+    </w:p>
+    <w:p>
+      <w:pPr>
+        <w:rPr>
+          <w:ins w:id="35" w:author="navegador" w:date="2018-06-14T11:23:00Z"/>
+          <w:noProof/>
+          <w:lang w:val="es-ES" w:eastAsia="es-ES"/>
+        </w:rPr>
+      </w:pPr>
+    </w:p>
+    <w:p>
+      <w:pPr>
+        <w:rPr>
+          <w:ins w:id="36" w:author="navegador" w:date="2018-06-14T11:23:00Z"/>
+          <w:noProof/>
+          <w:lang w:val="es-ES" w:eastAsia="es-ES"/>
+        </w:rPr>
+      </w:pPr>
+    </w:p>
+    <w:p>
+      <w:pPr>
+        <w:rPr>
+          <w:ins w:id="37" w:author="navegador" w:date="2018-06-14T11:23:00Z"/>
+          <w:noProof/>
+          <w:lang w:val="es-ES" w:eastAsia="es-ES"/>
+        </w:rPr>
+      </w:pPr>
+    </w:p>
+    <w:p>
+      <w:pPr>
+        <w:rPr>
+          <w:ins w:id="38" w:author="navegador" w:date="2018-06-14T11:23:00Z"/>
+          <w:noProof/>
+          <w:lang w:val="es-ES" w:eastAsia="es-ES"/>
+        </w:rPr>
+      </w:pPr>
+    </w:p>
+    <w:p>
+      <w:pPr>
+        <w:rPr>
+          <w:ins w:id="39" w:author="navegador" w:date="2018-06-14T11:22:00Z"/>
+          <w:noProof/>
+          <w:lang w:val="es-ES" w:eastAsia="es-ES"/>
+        </w:rPr>
+      </w:pPr>
+      <w:ins w:id="40" w:author="navegador" w:date="2018-06-14T11:23:00Z">
+        <w:r>
+          <w:rPr>
+            <w:noProof/>
+            <w:lang w:val="es-ES" w:eastAsia="es-ES"/>
+          </w:rPr>
+          <w:t>PlayerShip:</w:t>
+        </w:r>
+      </w:ins>
+    </w:p>
+    <w:p>
+      <w:pPr>
+        <w:rPr>
+          <w:ins w:id="41" w:author="navegador" w:date="2018-06-14T11:39:00Z"/>
+          <w:noProof/>
+          <w:lang w:val="es-ES" w:eastAsia="es-ES"/>
+        </w:rPr>
+      </w:pPr>
+      <w:ins w:id="42" w:author="navegador" w:date="2018-06-14T11:21:00Z">
+        <w:r>
+          <w:rPr>
+            <w:noProof/>
+            <w:lang w:eastAsia="es-AR"/>
+          </w:rPr>
+          <w:drawing>
+            <wp:inline distT="0" distB="0" distL="0" distR="0" wp14:anchorId="603DA807" wp14:editId="43057AAB">
+              <wp:extent cx="3344187" cy="1628775"/>
+              <wp:effectExtent l="0" t="0" r="8890" b="0"/>
+              <wp:docPr id="8" name="Imagen 8"/>
+              <wp:cNvGraphicFramePr>
+                <a:graphicFrameLocks xmlns:a="http://schemas.openxmlformats.org/drawingml/2006/main" noChangeAspect="1"/>
+              </wp:cNvGraphicFramePr>
+              <a:graphic xmlns:a="http://schemas.openxmlformats.org/drawingml/2006/main">
+                <a:graphicData uri="http://schemas.openxmlformats.org/drawingml/2006/picture">
+                  <pic:pic xmlns:pic="http://schemas.openxmlformats.org/drawingml/2006/picture">
+                    <pic:nvPicPr>
+                      <pic:cNvPr id="1" name=""/>
+                      <pic:cNvPicPr/>
+                    </pic:nvPicPr>
+                    <pic:blipFill rotWithShape="1">
+                      <a:blip r:embed="rId13"/>
+                      <a:srcRect l="5432" t="23142" r="61811" b="48607"/>
+                      <a:stretch/>
+                    </pic:blipFill>
+                    <pic:spPr bwMode="auto">
+                      <a:xfrm>
+                        <a:off x="0" y="0"/>
+                        <a:ext cx="3344187" cy="1628775"/>
+                      </a:xfrm>
+                      <a:prstGeom prst="rect">
+                        <a:avLst/>
+                      </a:prstGeom>
+                      <a:ln>
+                        <a:noFill/>
+                      </a:ln>
+                      <a:extLst>
+                        <a:ext uri="{53640926-AAD7-44D8-BBD7-CCE9431645EC}">
+                          <a14:shadowObscured xmlns:a14="http://schemas.microsoft.com/office/drawing/2010/main"/>
+                        </a:ext>
+                      </a:extLst>
+                    </pic:spPr>
+                  </pic:pic>
+                </a:graphicData>
+              </a:graphic>
+            </wp:inline>
+          </w:drawing>
+        </w:r>
+      </w:ins>
+    </w:p>
+    <w:p>
+      <w:pPr>
+        <w:rPr>
+          <w:ins w:id="43" w:author="navegador" w:date="2018-06-14T11:39:00Z"/>
+          <w:noProof/>
+          <w:lang w:val="es-ES" w:eastAsia="es-ES"/>
+        </w:rPr>
+      </w:pPr>
+    </w:p>
+    <w:p>
+      <w:pPr>
+        <w:rPr>
+          <w:ins w:id="44" w:author="navegador" w:date="2018-06-14T11:20:00Z"/>
+          <w:noProof/>
+          <w:lang w:val="es-ES" w:eastAsia="es-ES"/>
+        </w:rPr>
+      </w:pPr>
+    </w:p>
+    <w:p>
+      <w:pPr>
+        <w:rPr>
+          <w:ins w:id="45" w:author="navegador" w:date="2018-06-14T11:18:00Z"/>
+        </w:rPr>
+      </w:pPr>
+      <w:ins w:id="46" w:author="navegador" w:date="2018-06-14T11:27:00Z">
+        <w:r>
+          <w:t xml:space="preserve">Voy a aplicar la misma optimización a </w:t>
+        </w:r>
+        <w:proofErr w:type="spellStart"/>
+        <w:r>
+          <w:t>CheckForCollision</w:t>
+        </w:r>
+        <w:proofErr w:type="spellEnd"/>
+        <w:r>
+          <w:t>.</w:t>
+        </w:r>
+      </w:ins>
+    </w:p>
+    <w:p>
+      <w:pPr>
+        <w:rPr>
+          <w:ins w:id="47" w:author="User" w:date="2018-06-14T14:32:00Z"/>
+          <w:noProof/>
+          <w:lang w:val="es-ES" w:eastAsia="es-ES"/>
+        </w:rPr>
+      </w:pPr>
+      <w:ins w:id="48" w:author="navegador" w:date="2018-06-14T11:39:00Z">
+        <w:r>
+          <w:rPr>
+            <w:noProof/>
+            <w:lang w:eastAsia="es-AR"/>
+          </w:rPr>
+          <w:drawing>
+            <wp:inline distT="0" distB="0" distL="0" distR="0" wp14:anchorId="6B22FFC8" wp14:editId="60189519">
+              <wp:extent cx="5898899" cy="1323975"/>
+              <wp:effectExtent l="0" t="0" r="6985" b="0"/>
+              <wp:docPr id="10" name="Imagen 10"/>
+              <wp:cNvGraphicFramePr>
+                <a:graphicFrameLocks xmlns:a="http://schemas.openxmlformats.org/drawingml/2006/main" noChangeAspect="1"/>
+              </wp:cNvGraphicFramePr>
+              <a:graphic xmlns:a="http://schemas.openxmlformats.org/drawingml/2006/main">
+                <a:graphicData uri="http://schemas.openxmlformats.org/drawingml/2006/picture">
+                  <pic:pic xmlns:pic="http://schemas.openxmlformats.org/drawingml/2006/picture">
+                    <pic:nvPicPr>
+                      <pic:cNvPr id="1" name=""/>
+                      <pic:cNvPicPr/>
+                    </pic:nvPicPr>
+                    <pic:blipFill rotWithShape="1">
+                      <a:blip r:embed="rId14"/>
+                      <a:srcRect t="40573" r="23625" b="29072"/>
+                      <a:stretch/>
+                    </pic:blipFill>
+                    <pic:spPr bwMode="auto">
+                      <a:xfrm>
+                        <a:off x="0" y="0"/>
+                        <a:ext cx="5909380" cy="1326327"/>
+                      </a:xfrm>
+                      <a:prstGeom prst="rect">
+                        <a:avLst/>
+                      </a:prstGeom>
+                      <a:ln>
+                        <a:noFill/>
+                      </a:ln>
+                      <a:extLst>
+                        <a:ext uri="{53640926-AAD7-44D8-BBD7-CCE9431645EC}">
+                          <a14:shadowObscured xmlns:a14="http://schemas.microsoft.com/office/drawing/2010/main"/>
+                        </a:ext>
+                      </a:extLst>
+                    </pic:spPr>
+                  </pic:pic>
+                </a:graphicData>
+              </a:graphic>
+            </wp:inline>
+          </w:drawing>
+        </w:r>
+      </w:ins>
+    </w:p>
+    <w:p>
+      <w:pPr>
+        <w:rPr>
+          <w:ins w:id="49" w:author="User" w:date="2018-06-14T14:32:00Z"/>
+          <w:noProof/>
+          <w:lang w:val="es-ES" w:eastAsia="es-ES"/>
+        </w:rPr>
+      </w:pPr>
+      <w:ins w:id="50" w:author="User" w:date="2018-06-14T14:32:00Z">
+        <w:r>
+          <w:rPr>
+            <w:noProof/>
+            <w:lang w:val="es-ES" w:eastAsia="es-ES"/>
+          </w:rPr>
+          <w:lastRenderedPageBreak/>
+          <w:t>Aproveche que los cambios anteriores los hize en clase y hize la siguiente comparacion contra la version sin modificar</w:t>
+        </w:r>
+      </w:ins>
+      <w:ins w:id="51" w:author="User" w:date="2018-06-14T14:39:00Z">
+        <w:r>
+          <w:rPr>
+            <w:noProof/>
+            <w:lang w:val="es-ES" w:eastAsia="es-ES"/>
+          </w:rPr>
+          <w:t xml:space="preserve"> en casa</w:t>
+        </w:r>
+      </w:ins>
+      <w:ins w:id="52" w:author="User" w:date="2018-06-14T14:44:00Z">
+        <w:r>
+          <w:rPr>
+            <w:noProof/>
+            <w:lang w:val="es-ES" w:eastAsia="es-ES"/>
+          </w:rPr>
+          <w:t xml:space="preserve"> y a lo largo de la </w:t>
+        </w:r>
+      </w:ins>
+      <w:ins w:id="53" w:author="User" w:date="2018-06-14T14:45:00Z">
+        <w:r>
+          <w:rPr>
+            <w:noProof/>
+            <w:lang w:val="es-ES" w:eastAsia="es-ES"/>
+          </w:rPr>
+          <w:t>aplicación</w:t>
+        </w:r>
+      </w:ins>
+      <w:ins w:id="54" w:author="User" w:date="2018-06-14T14:44:00Z">
+        <w:r>
+          <w:rPr>
+            <w:noProof/>
+            <w:lang w:val="es-ES" w:eastAsia="es-ES"/>
+          </w:rPr>
+          <w:t xml:space="preserve"> </w:t>
+        </w:r>
+      </w:ins>
+      <w:ins w:id="55" w:author="User" w:date="2018-06-14T14:45:00Z">
+        <w:r>
+          <w:rPr>
+            <w:noProof/>
+            <w:lang w:val="es-ES" w:eastAsia="es-ES"/>
+          </w:rPr>
+          <w:t>la mejora en performance es visible, las mediciones en frame 8 son bastante significativas</w:t>
+        </w:r>
+      </w:ins>
+      <w:ins w:id="56" w:author="User" w:date="2018-06-14T14:32:00Z">
+        <w:r>
+          <w:rPr>
+            <w:noProof/>
+            <w:lang w:val="es-ES" w:eastAsia="es-ES"/>
+          </w:rPr>
+          <w:t>:</w:t>
+        </w:r>
+      </w:ins>
+    </w:p>
+    <w:p>
+      <w:pPr>
+        <w:rPr>
+          <w:ins w:id="57" w:author="User" w:date="2018-06-14T14:33:00Z"/>
+          <w:noProof/>
+          <w:lang w:eastAsia="es-AR"/>
+        </w:rPr>
+      </w:pPr>
+      <w:ins w:id="58" w:author="User" w:date="2018-06-14T14:33:00Z">
+        <w:r>
+          <w:rPr>
+            <w:noProof/>
+            <w:lang w:eastAsia="es-AR"/>
+          </w:rPr>
+          <w:t>Antes:</w:t>
+        </w:r>
+      </w:ins>
+    </w:p>
+    <w:p>
+      <w:pPr>
+        <w:rPr>
+          <w:ins w:id="59" w:author="User" w:date="2018-06-14T14:33:00Z"/>
+          <w:noProof/>
+          <w:lang w:val="es-ES" w:eastAsia="es-ES"/>
+        </w:rPr>
+      </w:pPr>
+      <w:ins w:id="60" w:author="User" w:date="2018-06-14T14:32:00Z">
+        <w:r>
+          <w:rPr>
+            <w:noProof/>
+            <w:lang w:eastAsia="es-AR"/>
+          </w:rPr>
+          <w:drawing>
+            <wp:inline distT="0" distB="0" distL="0" distR="0" wp14:anchorId="3DFACDBC" wp14:editId="1A5843EC">
+              <wp:extent cx="3095625" cy="1533525"/>
+              <wp:effectExtent l="0" t="0" r="9525" b="9525"/>
+              <wp:docPr id="11" name="Picture 11"/>
+              <wp:cNvGraphicFramePr>
+                <a:graphicFrameLocks xmlns:a="http://schemas.openxmlformats.org/drawingml/2006/main" noChangeAspect="1"/>
+              </wp:cNvGraphicFramePr>
+              <a:graphic xmlns:a="http://schemas.openxmlformats.org/drawingml/2006/main">
+                <a:graphicData uri="http://schemas.openxmlformats.org/drawingml/2006/picture">
+                  <pic:pic xmlns:pic="http://schemas.openxmlformats.org/drawingml/2006/picture">
+                    <pic:nvPicPr>
+                      <pic:cNvPr id="0" name=""/>
+                      <pic:cNvPicPr/>
+                    </pic:nvPicPr>
+                    <pic:blipFill rotWithShape="1">
+                      <a:blip r:embed="rId15"/>
+                      <a:srcRect l="27005" t="37580" r="17797" b="28237"/>
+                      <a:stretch/>
+                    </pic:blipFill>
+                    <pic:spPr bwMode="auto">
+                      <a:xfrm>
+                        <a:off x="0" y="0"/>
+                        <a:ext cx="3097816" cy="1534610"/>
+                      </a:xfrm>
+                      <a:prstGeom prst="rect">
+                        <a:avLst/>
+                      </a:prstGeom>
+                      <a:ln>
+                        <a:noFill/>
+                      </a:ln>
+                      <a:extLst>
+                        <a:ext uri="{53640926-AAD7-44D8-BBD7-CCE9431645EC}">
+                          <a14:shadowObscured xmlns:a14="http://schemas.microsoft.com/office/drawing/2010/main"/>
+                        </a:ext>
+                      </a:extLst>
+                    </pic:spPr>
+                  </pic:pic>
+                </a:graphicData>
+              </a:graphic>
+            </wp:inline>
+          </w:drawing>
+        </w:r>
+      </w:ins>
+    </w:p>
+    <w:p>
+      <w:pPr>
+        <w:rPr>
+          <w:ins w:id="61" w:author="User" w:date="2018-06-14T14:33:00Z"/>
+          <w:noProof/>
+          <w:lang w:val="es-ES" w:eastAsia="es-ES"/>
+        </w:rPr>
+      </w:pPr>
+      <w:ins w:id="62" w:author="User" w:date="2018-06-14T14:33:00Z">
+        <w:r>
+          <w:rPr>
+            <w:noProof/>
+            <w:lang w:val="es-ES" w:eastAsia="es-ES"/>
+          </w:rPr>
+          <w:t>Despues:</w:t>
+        </w:r>
+      </w:ins>
+    </w:p>
+    <w:p>
+      <w:pPr>
+        <w:rPr>
+          <w:ins w:id="63" w:author="User" w:date="2018-06-14T14:44:00Z"/>
+          <w:noProof/>
+          <w:lang w:eastAsia="es-AR"/>
+        </w:rPr>
+      </w:pPr>
+    </w:p>
+    <w:p>
+      <w:pPr>
+        <w:rPr>
+          <w:ins w:id="64" w:author="navegador" w:date="2018-06-14T11:19:00Z"/>
+          <w:noProof/>
+          <w:lang w:val="es-ES" w:eastAsia="es-ES"/>
+        </w:rPr>
+      </w:pPr>
+      <w:ins w:id="65" w:author="User" w:date="2018-06-14T14:44:00Z">
+        <w:r>
+          <w:rPr>
+            <w:noProof/>
+            <w:lang w:eastAsia="es-AR"/>
+          </w:rPr>
+          <w:drawing>
+            <wp:inline distT="0" distB="0" distL="0" distR="0" wp14:anchorId="20474803" wp14:editId="083E1BC3">
+              <wp:extent cx="3048000" cy="1524000"/>
+              <wp:effectExtent l="0" t="0" r="0" b="0"/>
+              <wp:docPr id="12" name="Picture 12"/>
+              <wp:cNvGraphicFramePr>
+                <a:graphicFrameLocks xmlns:a="http://schemas.openxmlformats.org/drawingml/2006/main" noChangeAspect="1"/>
+              </wp:cNvGraphicFramePr>
+              <a:graphic xmlns:a="http://schemas.openxmlformats.org/drawingml/2006/main">
+                <a:graphicData uri="http://schemas.openxmlformats.org/drawingml/2006/picture">
+                  <pic:pic xmlns:pic="http://schemas.openxmlformats.org/drawingml/2006/picture">
+                    <pic:nvPicPr>
+                      <pic:cNvPr id="0" name=""/>
+                      <pic:cNvPicPr/>
+                    </pic:nvPicPr>
+                    <pic:blipFill rotWithShape="1">
+                      <a:blip r:embed="rId16"/>
+                      <a:srcRect l="15116" t="19533" r="30535" b="46497"/>
+                      <a:stretch/>
+                    </pic:blipFill>
+                    <pic:spPr bwMode="auto">
+                      <a:xfrm>
+                        <a:off x="0" y="0"/>
+                        <a:ext cx="3050157" cy="1525079"/>
+                      </a:xfrm>
+                      <a:prstGeom prst="rect">
+                        <a:avLst/>
+                      </a:prstGeom>
+                      <a:ln>
+                        <a:noFill/>
+                      </a:ln>
+                      <a:extLst>
+                        <a:ext uri="{53640926-AAD7-44D8-BBD7-CCE9431645EC}">
+                          <a14:shadowObscured xmlns:a14="http://schemas.microsoft.com/office/drawing/2010/main"/>
+                        </a:ext>
+                      </a:extLst>
+                    </pic:spPr>
+                  </pic:pic>
+                </a:graphicData>
+              </a:graphic>
+            </wp:inline>
+          </w:drawing>
+        </w:r>
+      </w:ins>
+      <w:bookmarkStart w:id="66" w:name="_GoBack"/>
+      <w:bookmarkEnd w:id="66"/>
+    </w:p>
+    <w:p>
+      <w:pPr>
+        <w:rPr>
+          <w:ins w:id="67" w:author="navegador" w:date="2018-06-14T09:54:00Z"/>
+        </w:rPr>
+      </w:pPr>
+    </w:p>
+    <w:p>
+      <w:pPr>
+        <w:pBdr>
+          <w:bottom w:val="single" w:sz="6" w:space="1" w:color="auto"/>
+        </w:pBdr>
+        <w:rPr>
+          <w:ins w:id="68" w:author="navegador" w:date="2018-06-14T09:54:00Z"/>
+        </w:rPr>
+      </w:pPr>
+    </w:p>
+    <w:p>
+      <w:pPr>
+        <w:rPr>
+          <w:ins w:id="69" w:author="navegador" w:date="2018-06-14T09:55:00Z"/>
+        </w:rPr>
+      </w:pPr>
+      <w:ins w:id="70" w:author="navegador" w:date="2018-06-14T09:54:00Z">
+        <w:r>
+          <w:lastRenderedPageBreak/>
+          <w:t xml:space="preserve">Cosas para después: </w:t>
+        </w:r>
+        <w:r>
+          <w:rPr>
+            <w:noProof/>
+            <w:lang w:eastAsia="es-AR"/>
+          </w:rPr>
+          <w:drawing>
+            <wp:inline distT="0" distB="0" distL="0" distR="0" wp14:anchorId="6E35B64A" wp14:editId="495FB1D8">
+              <wp:extent cx="5612130" cy="3169285"/>
+              <wp:effectExtent l="0" t="0" r="7620" b="0"/>
+              <wp:docPr id="3" name="Imagen 3"/>
+              <wp:cNvGraphicFramePr>
+                <a:graphicFrameLocks xmlns:a="http://schemas.openxmlformats.org/drawingml/2006/main" noChangeAspect="1"/>
+              </wp:cNvGraphicFramePr>
+              <a:graphic xmlns:a="http://schemas.openxmlformats.org/drawingml/2006/main">
+                <a:graphicData uri="http://schemas.openxmlformats.org/drawingml/2006/picture">
+                  <pic:pic xmlns:pic="http://schemas.openxmlformats.org/drawingml/2006/picture">
+                    <pic:nvPicPr>
+                      <pic:cNvPr id="1" name=""/>
+                      <pic:cNvPicPr/>
+                    </pic:nvPicPr>
+                    <pic:blipFill>
+                      <a:blip r:embed="rId17"/>
+                      <a:stretch>
+                        <a:fillRect/>
+                      </a:stretch>
+                    </pic:blipFill>
+                    <pic:spPr>
+                      <a:xfrm>
+                        <a:off x="0" y="0"/>
+                        <a:ext cx="5612130" cy="3169285"/>
+                      </a:xfrm>
+                      <a:prstGeom prst="rect">
+                        <a:avLst/>
+                      </a:prstGeom>
+                    </pic:spPr>
+                  </pic:pic>
+                </a:graphicData>
+              </a:graphic>
+            </wp:inline>
+          </w:drawing>
+        </w:r>
+      </w:ins>
+    </w:p>
+    <w:p>
+      <w:ins w:id="71" w:author="navegador" w:date="2018-06-14T09:55:00Z">
+        <w:r>
+          <w:rPr>
+            <w:noProof/>
+            <w:lang w:eastAsia="es-AR"/>
+          </w:rPr>
+          <w:drawing>
+            <wp:inline distT="0" distB="0" distL="0" distR="0" wp14:anchorId="2691192F" wp14:editId="5770927B">
+              <wp:extent cx="5612130" cy="3169285"/>
+              <wp:effectExtent l="0" t="0" r="7620" b="0"/>
+              <wp:docPr id="4" name="Imagen 4"/>
+              <wp:cNvGraphicFramePr>
+                <a:graphicFrameLocks xmlns:a="http://schemas.openxmlformats.org/drawingml/2006/main" noChangeAspect="1"/>
+              </wp:cNvGraphicFramePr>
+              <a:graphic xmlns:a="http://schemas.openxmlformats.org/drawingml/2006/main">
+                <a:graphicData uri="http://schemas.openxmlformats.org/drawingml/2006/picture">
+                  <pic:pic xmlns:pic="http://schemas.openxmlformats.org/drawingml/2006/picture">
+                    <pic:nvPicPr>
+                      <pic:cNvPr id="1" name=""/>
+                      <pic:cNvPicPr/>
+                    </pic:nvPicPr>
+                    <pic:blipFill>
+                      <a:blip r:embed="rId18"/>
+                      <a:stretch>
+                        <a:fillRect/>
+                      </a:stretch>
+                    </pic:blipFill>
+                    <pic:spPr>
+                      <a:xfrm>
+                        <a:off x="0" y="0"/>
+                        <a:ext cx="5612130" cy="3169285"/>
+                      </a:xfrm>
+                      <a:prstGeom prst="rect">
+                        <a:avLst/>
+                      </a:prstGeom>
+                    </pic:spPr>
+                  </pic:pic>
+                </a:graphicData>
+              </a:graphic>
+            </wp:inline>
+          </w:drawing>
+        </w:r>
+      </w:ins>
     </w:p>
     <w:sectPr>
       <w:pgSz w:w="12240" w:h="15840"/>
@@ -323,6 +1368,134 @@
     </w:sectPr>
   </w:body>
 </w:document>
+</file>
+
+<file path=word/comments.xml><?xml version="1.0" encoding="utf-8"?>
+<w:comments xmlns:wpc="http://schemas.microsoft.com/office/word/2010/wordprocessingCanvas" xmlns:mc="http://schemas.openxmlformats.org/markup-compatibility/2006" xmlns:o="urn:schemas-microsoft-com:office:office" xmlns:r="http://schemas.openxmlformats.org/officeDocument/2006/relationships" xmlns:m="http://schemas.openxmlformats.org/officeDocument/2006/math" xmlns:v="urn:schemas-microsoft-com:vml" xmlns:wp14="http://schemas.microsoft.com/office/word/2010/wordprocessingDrawing" xmlns:wp="http://schemas.openxmlformats.org/drawingml/2006/wordprocessingDrawing" xmlns:w10="urn:schemas-microsoft-com:office:word" xmlns:w="http://schemas.openxmlformats.org/wordprocessingml/2006/main" xmlns:w14="http://schemas.microsoft.com/office/word/2010/wordml" xmlns:wpg="http://schemas.microsoft.com/office/word/2010/wordprocessingGroup" xmlns:wpi="http://schemas.microsoft.com/office/word/2010/wordprocessingInk" xmlns:wne="http://schemas.microsoft.com/office/word/2006/wordml" xmlns:wps="http://schemas.microsoft.com/office/word/2010/wordprocessingShape" mc:Ignorable="w14 wp14">
+  <w:comment w:id="4" w:author="Ricardo Moran" w:date="2018-06-14T08:18:00Z" w:initials="RM">
+    <w:p>
+      <w:pPr>
+        <w:pStyle w:val="CommentText"/>
+      </w:pPr>
+      <w:r>
+        <w:rPr>
+          <w:rStyle w:val="CommentReference"/>
+        </w:rPr>
+        <w:annotationRef/>
+      </w:r>
+      <w:r>
+        <w:t>¿Éste es el único lugar donde hay código de este tipo?</w:t>
+      </w:r>
+    </w:p>
+  </w:comment>
+  <w:comment w:id="5" w:author="Ricardo Moran" w:date="2018-06-14T08:17:00Z" w:initials="RM">
+    <w:p>
+      <w:pPr>
+        <w:pStyle w:val="CommentText"/>
+      </w:pPr>
+      <w:r>
+        <w:rPr>
+          <w:rStyle w:val="CommentReference"/>
+        </w:rPr>
+        <w:annotationRef/>
+      </w:r>
+      <w:r>
+        <w:t>Podrías recortar la imagen para que no haga falta hacer zoom para leer el código, no?</w:t>
+      </w:r>
+    </w:p>
+  </w:comment>
+  <w:comment w:id="7" w:author="Ricardo Moran" w:date="2018-06-14T08:02:00Z" w:initials="RM">
+    <w:p>
+      <w:pPr>
+        <w:pStyle w:val="CommentText"/>
+      </w:pPr>
+      <w:r>
+        <w:rPr>
+          <w:rStyle w:val="CommentReference"/>
+        </w:rPr>
+        <w:annotationRef/>
+      </w:r>
+      <w:r>
+        <w:t xml:space="preserve">Ojo que no son “objetos </w:t>
+      </w:r>
+      <w:proofErr w:type="spellStart"/>
+      <w:r>
+        <w:t>colisionables</w:t>
+      </w:r>
+      <w:proofErr w:type="spellEnd"/>
+      <w:r>
+        <w:t>” sino “objetos que están colisionando con la nave del jugador”.</w:t>
+      </w:r>
+    </w:p>
+    <w:p>
+      <w:pPr>
+        <w:pStyle w:val="CommentText"/>
+      </w:pPr>
+      <w:r>
+        <w:t xml:space="preserve">Si </w:t>
+      </w:r>
+      <w:proofErr w:type="spellStart"/>
+      <w:r>
+        <w:t>querés</w:t>
+      </w:r>
+      <w:proofErr w:type="spellEnd"/>
+      <w:r>
+        <w:t xml:space="preserve"> detectar los </w:t>
+      </w:r>
+      <w:proofErr w:type="spellStart"/>
+      <w:r>
+        <w:t>powerups</w:t>
+      </w:r>
+      <w:proofErr w:type="spellEnd"/>
+      <w:r>
+        <w:t xml:space="preserve"> </w:t>
+      </w:r>
+      <w:proofErr w:type="spellStart"/>
+      <w:r>
+        <w:t>necesitás</w:t>
+      </w:r>
+      <w:proofErr w:type="spellEnd"/>
+      <w:r>
+        <w:t xml:space="preserve"> resolver de alguna forma las colisiones, ¿cuál es el problema de fondo en el código que </w:t>
+      </w:r>
+      <w:proofErr w:type="spellStart"/>
+      <w:r>
+        <w:t>mostrás</w:t>
+      </w:r>
+      <w:proofErr w:type="spellEnd"/>
+      <w:r>
+        <w:t>?</w:t>
+      </w:r>
+    </w:p>
+  </w:comment>
+</w:comments>
+</file>
+
+<file path=word/commentsExtended.xml><?xml version="1.0" encoding="utf-8"?>
+<w15:commentsEx xmlns:wpc="http://schemas.microsoft.com/office/word/2010/wordprocessingCanvas" xmlns:cx="http://schemas.microsoft.com/office/drawing/2014/chartex" xmlns:cx1="http://schemas.microsoft.com/office/drawing/2015/9/8/chartex" xmlns:mc="http://schemas.openxmlformats.org/markup-compatibility/2006" xmlns:o="urn:schemas-microsoft-com:office:office" xmlns:r="http://schemas.openxmlformats.org/officeDocument/2006/relationships" xmlns:m="http://schemas.openxmlformats.org/officeDocument/2006/math" xmlns:v="urn:schemas-microsoft-com:vml" xmlns:wp14="http://schemas.microsoft.com/office/word/2010/wordprocessingDrawing" xmlns:wp="http://schemas.openxmlformats.org/drawingml/2006/wordprocessingDrawing" xmlns:w10="urn:schemas-microsoft-com:office:word" xmlns:w="http://schemas.openxmlformats.org/wordprocessingml/2006/main" xmlns:w14="http://schemas.microsoft.com/office/word/2010/wordml" xmlns:w15="http://schemas.microsoft.com/office/word/2012/wordml" xmlns:w16se="http://schemas.microsoft.com/office/word/2015/wordml/symex" xmlns:wpg="http://schemas.microsoft.com/office/word/2010/wordprocessingGroup" xmlns:wpi="http://schemas.microsoft.com/office/word/2010/wordprocessingInk" xmlns:wne="http://schemas.microsoft.com/office/word/2006/wordml" xmlns:wps="http://schemas.microsoft.com/office/word/2010/wordprocessingShape" mc:Ignorable="w14 w15 w16se wp14">
+  <w15:commentEx w15:paraId="1B57AAC6" w15:done="0"/>
+  <w15:commentEx w15:paraId="74DDC224" w15:done="0"/>
+  <w15:commentEx w15:paraId="4949CC28" w15:done="0"/>
+</w15:commentsEx>
+</file>
+
+<file path=word/commentsIds.xml><?xml version="1.0" encoding="utf-8"?>
+<w16cid:commentsIds xmlns:wpc="http://schemas.microsoft.com/office/word/2010/wordprocessingCanvas" xmlns:cx="http://schemas.microsoft.com/office/drawing/2014/chartex" xmlns:cx1="http://schemas.microsoft.com/office/drawing/2015/9/8/chartex" xmlns:cx2="http://schemas.microsoft.com/office/drawing/2015/10/21/chartex" xmlns:cx3="http://schemas.microsoft.com/office/drawing/2016/5/9/chartex" xmlns:cx4="http://schemas.microsoft.com/office/drawing/2016/5/10/chartex" xmlns:cx5="http://schemas.microsoft.com/office/drawing/2016/5/11/chartex" xmlns:cx6="http://schemas.microsoft.com/office/drawing/2016/5/12/chartex" xmlns:cx7="http://schemas.microsoft.com/office/drawing/2016/5/13/chartex" xmlns:cx8="http://schemas.microsoft.com/office/drawing/2016/5/14/chartex" xmlns:mc="http://schemas.openxmlformats.org/markup-compatibility/2006" xmlns:aink="http://schemas.microsoft.com/office/drawing/2016/ink" xmlns:am3d="http://schemas.microsoft.com/office/drawing/2017/model3d" xmlns:o="urn:schemas-microsoft-com:office:office" xmlns:r="http://schemas.openxmlformats.org/officeDocument/2006/relationships" xmlns:m="http://schemas.openxmlformats.org/officeDocument/2006/math" xmlns:v="urn:schemas-microsoft-com:vml" xmlns:wp14="http://schemas.microsoft.com/office/word/2010/wordprocessingDrawing" xmlns:wp="http://schemas.openxmlformats.org/drawingml/2006/wordprocessingDrawing" xmlns:w10="urn:schemas-microsoft-com:office:word" xmlns:w="http://schemas.openxmlformats.org/wordprocessingml/2006/main" xmlns:w14="http://schemas.microsoft.com/office/word/2010/wordml" xmlns:w15="http://schemas.microsoft.com/office/word/2012/wordml" xmlns:w16cid="http://schemas.microsoft.com/office/word/2016/wordml/cid" xmlns:w16se="http://schemas.microsoft.com/office/word/2015/wordml/symex" xmlns:wpg="http://schemas.microsoft.com/office/word/2010/wordprocessingGroup" xmlns:wpi="http://schemas.microsoft.com/office/word/2010/wordprocessingInk" xmlns:wne="http://schemas.microsoft.com/office/word/2006/wordml" xmlns:wps="http://schemas.microsoft.com/office/word/2010/wordprocessingShape" mc:Ignorable="w14 w15 w16se w16cid wp14">
+  <w16cid:commentId w16cid:paraId="1B57AAC6" w16cid:durableId="1ECCA34F"/>
+  <w16cid:commentId w16cid:paraId="74DDC224" w16cid:durableId="1ECCA30D"/>
+  <w16cid:commentId w16cid:paraId="4949CC28" w16cid:durableId="1ECC9F9F"/>
+</w16cid:commentsIds>
+</file>
+
+<file path=word/people.xml><?xml version="1.0" encoding="utf-8"?>
+<w15:people xmlns:wpc="http://schemas.microsoft.com/office/word/2010/wordprocessingCanvas" xmlns:cx="http://schemas.microsoft.com/office/drawing/2014/chartex" xmlns:cx1="http://schemas.microsoft.com/office/drawing/2015/9/8/chartex" xmlns:mc="http://schemas.openxmlformats.org/markup-compatibility/2006" xmlns:o="urn:schemas-microsoft-com:office:office" xmlns:r="http://schemas.openxmlformats.org/officeDocument/2006/relationships" xmlns:m="http://schemas.openxmlformats.org/officeDocument/2006/math" xmlns:v="urn:schemas-microsoft-com:vml" xmlns:wp14="http://schemas.microsoft.com/office/word/2010/wordprocessingDrawing" xmlns:wp="http://schemas.openxmlformats.org/drawingml/2006/wordprocessingDrawing" xmlns:w10="urn:schemas-microsoft-com:office:word" xmlns:w="http://schemas.openxmlformats.org/wordprocessingml/2006/main" xmlns:w14="http://schemas.microsoft.com/office/word/2010/wordml" xmlns:w15="http://schemas.microsoft.com/office/word/2012/wordml" xmlns:w16se="http://schemas.microsoft.com/office/word/2015/wordml/symex" xmlns:wpg="http://schemas.microsoft.com/office/word/2010/wordprocessingGroup" xmlns:wpi="http://schemas.microsoft.com/office/word/2010/wordprocessingInk" xmlns:wne="http://schemas.microsoft.com/office/word/2006/wordml" xmlns:wps="http://schemas.microsoft.com/office/word/2010/wordprocessingShape" mc:Ignorable="w14 w15 w16se wp14">
+  <w15:person w15:author="Ricardo Moran">
+    <w15:presenceInfo w15:providerId="Windows Live" w15:userId="39f6275b2f201aa1"/>
+  </w15:person>
+  <w15:person w15:author="navegador">
+    <w15:presenceInfo w15:providerId="None" w15:userId="navegador"/>
+  </w15:person>
+</w15:people>
 </file>
 
 <file path=word/styles.xml><?xml version="1.0" encoding="utf-8"?>
@@ -558,6 +1731,74 @@
       <w:szCs w:val="16"/>
     </w:rPr>
   </w:style>
+  <w:style w:type="character" w:styleId="CommentReference">
+    <w:name w:val="annotation reference"/>
+    <w:basedOn w:val="DefaultParagraphFont"/>
+    <w:uiPriority w:val="99"/>
+    <w:semiHidden/>
+    <w:unhideWhenUsed/>
+    <w:rsid w:val="00463EA1"/>
+    <w:rPr>
+      <w:sz w:val="16"/>
+      <w:szCs w:val="16"/>
+    </w:rPr>
+  </w:style>
+  <w:style w:type="paragraph" w:styleId="CommentText">
+    <w:name w:val="annotation text"/>
+    <w:basedOn w:val="Normal"/>
+    <w:link w:val="CommentTextChar"/>
+    <w:uiPriority w:val="99"/>
+    <w:semiHidden/>
+    <w:unhideWhenUsed/>
+    <w:rsid w:val="00463EA1"/>
+    <w:pPr>
+      <w:spacing w:line="240" w:lineRule="auto"/>
+    </w:pPr>
+    <w:rPr>
+      <w:sz w:val="20"/>
+      <w:szCs w:val="20"/>
+    </w:rPr>
+  </w:style>
+  <w:style w:type="character" w:customStyle="1" w:styleId="CommentTextChar">
+    <w:name w:val="Comment Text Char"/>
+    <w:basedOn w:val="DefaultParagraphFont"/>
+    <w:link w:val="CommentText"/>
+    <w:uiPriority w:val="99"/>
+    <w:semiHidden/>
+    <w:rsid w:val="00463EA1"/>
+    <w:rPr>
+      <w:sz w:val="20"/>
+      <w:szCs w:val="20"/>
+    </w:rPr>
+  </w:style>
+  <w:style w:type="paragraph" w:styleId="CommentSubject">
+    <w:name w:val="annotation subject"/>
+    <w:basedOn w:val="CommentText"/>
+    <w:next w:val="CommentText"/>
+    <w:link w:val="CommentSubjectChar"/>
+    <w:uiPriority w:val="99"/>
+    <w:semiHidden/>
+    <w:unhideWhenUsed/>
+    <w:rsid w:val="00463EA1"/>
+    <w:rPr>
+      <w:b/>
+      <w:bCs/>
+    </w:rPr>
+  </w:style>
+  <w:style w:type="character" w:customStyle="1" w:styleId="CommentSubjectChar">
+    <w:name w:val="Comment Subject Char"/>
+    <w:basedOn w:val="CommentTextChar"/>
+    <w:link w:val="CommentSubject"/>
+    <w:uiPriority w:val="99"/>
+    <w:semiHidden/>
+    <w:rsid w:val="00463EA1"/>
+    <w:rPr>
+      <w:b/>
+      <w:bCs/>
+      <w:sz w:val="20"/>
+      <w:szCs w:val="20"/>
+    </w:rPr>
+  </w:style>
 </w:styles>
 </file>
 
@@ -792,6 +2033,74 @@
       <w:rFonts w:ascii="Tahoma" w:hAnsi="Tahoma" w:cs="Tahoma"/>
       <w:sz w:val="16"/>
       <w:szCs w:val="16"/>
+    </w:rPr>
+  </w:style>
+  <w:style w:type="character" w:styleId="CommentReference">
+    <w:name w:val="annotation reference"/>
+    <w:basedOn w:val="DefaultParagraphFont"/>
+    <w:uiPriority w:val="99"/>
+    <w:semiHidden/>
+    <w:unhideWhenUsed/>
+    <w:rsid w:val="00463EA1"/>
+    <w:rPr>
+      <w:sz w:val="16"/>
+      <w:szCs w:val="16"/>
+    </w:rPr>
+  </w:style>
+  <w:style w:type="paragraph" w:styleId="CommentText">
+    <w:name w:val="annotation text"/>
+    <w:basedOn w:val="Normal"/>
+    <w:link w:val="CommentTextChar"/>
+    <w:uiPriority w:val="99"/>
+    <w:semiHidden/>
+    <w:unhideWhenUsed/>
+    <w:rsid w:val="00463EA1"/>
+    <w:pPr>
+      <w:spacing w:line="240" w:lineRule="auto"/>
+    </w:pPr>
+    <w:rPr>
+      <w:sz w:val="20"/>
+      <w:szCs w:val="20"/>
+    </w:rPr>
+  </w:style>
+  <w:style w:type="character" w:customStyle="1" w:styleId="CommentTextChar">
+    <w:name w:val="Comment Text Char"/>
+    <w:basedOn w:val="DefaultParagraphFont"/>
+    <w:link w:val="CommentText"/>
+    <w:uiPriority w:val="99"/>
+    <w:semiHidden/>
+    <w:rsid w:val="00463EA1"/>
+    <w:rPr>
+      <w:sz w:val="20"/>
+      <w:szCs w:val="20"/>
+    </w:rPr>
+  </w:style>
+  <w:style w:type="paragraph" w:styleId="CommentSubject">
+    <w:name w:val="annotation subject"/>
+    <w:basedOn w:val="CommentText"/>
+    <w:next w:val="CommentText"/>
+    <w:link w:val="CommentSubjectChar"/>
+    <w:uiPriority w:val="99"/>
+    <w:semiHidden/>
+    <w:unhideWhenUsed/>
+    <w:rsid w:val="00463EA1"/>
+    <w:rPr>
+      <w:b/>
+      <w:bCs/>
+    </w:rPr>
+  </w:style>
+  <w:style w:type="character" w:customStyle="1" w:styleId="CommentSubjectChar">
+    <w:name w:val="Comment Subject Char"/>
+    <w:basedOn w:val="CommentTextChar"/>
+    <w:link w:val="CommentSubject"/>
+    <w:uiPriority w:val="99"/>
+    <w:semiHidden/>
+    <w:rsid w:val="00463EA1"/>
+    <w:rPr>
+      <w:b/>
+      <w:bCs/>
+      <w:sz w:val="20"/>
+      <w:szCs w:val="20"/>
     </w:rPr>
   </w:style>
 </w:styles>
@@ -1080,4 +2389,16 @@
   <a:objectDefaults/>
   <a:extraClrSchemeLst/>
 </a:theme>
+</file>
+
+<file path=customXml/item1.xml><?xml version="1.0" encoding="utf-8"?>
+<b:Sources xmlns:b="http://schemas.openxmlformats.org/officeDocument/2006/bibliography" xmlns="http://schemas.openxmlformats.org/officeDocument/2006/bibliography" SelectedStyle="\APASixthEditionOfficeOnline.xsl" StyleName="APA" Version="6"/>
+</file>
+
+<file path=customXml/itemProps1.xml><?xml version="1.0" encoding="utf-8"?>
+<ds:datastoreItem xmlns:ds="http://schemas.openxmlformats.org/officeDocument/2006/customXml" ds:itemID="{C3AF4C26-B43B-456E-A2FB-4D08161C93CD}">
+  <ds:schemaRefs>
+    <ds:schemaRef ds:uri="http://schemas.openxmlformats.org/officeDocument/2006/bibliography"/>
+  </ds:schemaRefs>
+</ds:datastoreItem>
 </file>
</xml_diff>